<commit_message>
update report - week 1
</commit_message>
<xml_diff>
--- a/05_Report/NguyenCongThuan_Tuan1.docx
+++ b/05_Report/NguyenCongThuan_Tuan1.docx
@@ -720,17 +720,7 @@
           <w:sz w:val="25"/>
           <w:szCs w:val="25"/>
         </w:rPr>
-        <w:t>C</w:t>
-      </w:r>
-      <w:r>
-        <w:rPr>
-          <w:rFonts w:ascii="Times New Roman" w:hAnsi="Times New Roman"/>
-          <w:bCs/>
-          <w:noProof/>
-          <w:sz w:val="25"/>
-          <w:szCs w:val="25"/>
-        </w:rPr>
-        <w:t xml:space="preserve">ung cấp thông tin chi tiết về các tour du lịch mà </w:t>
+        <w:t xml:space="preserve">Cung cấp thông tin chi tiết về các tour du lịch mà </w:t>
       </w:r>
       <w:r>
         <w:rPr>
@@ -781,17 +771,7 @@
           <w:sz w:val="25"/>
           <w:szCs w:val="25"/>
         </w:rPr>
-        <w:t>Cho phép khách hàng đặt tour trực tuyến một cách thuận tiện</w:t>
-      </w:r>
-      <w:r>
-        <w:rPr>
-          <w:rFonts w:ascii="Times New Roman" w:hAnsi="Times New Roman"/>
-          <w:bCs/>
-          <w:noProof/>
-          <w:sz w:val="25"/>
-          <w:szCs w:val="25"/>
-        </w:rPr>
-        <w:t>.</w:t>
+        <w:t>Cho phép khách hàng đặt tour trực tuyến một cách thuận tiện.</w:t>
       </w:r>
     </w:p>
     <w:p>
@@ -934,7 +914,27 @@
           <w:sz w:val="25"/>
           <w:szCs w:val="25"/>
         </w:rPr>
-        <w:t>Chatbot AI: Nhúng một chatbot AI vào trang web để cung cấp hỗ trợ tư vấn trực tuyến cho khách hàng. Chatbot có thể trả lời các câu hỏi thường gặp, cung cấp thông tin về tour du lịch, và hỗ trợ quá trình đặt tour.</w:t>
+        <w:t xml:space="preserve">Cung cấp hệ thống hỗ trợ trực tuyến, chat trực tiếp </w:t>
+      </w:r>
+      <w:r>
+        <w:rPr>
+          <w:rFonts w:ascii="Times New Roman" w:hAnsi="Times New Roman"/>
+          <w:bCs/>
+          <w:noProof/>
+          <w:sz w:val="25"/>
+          <w:szCs w:val="25"/>
+        </w:rPr>
+        <w:t>với nhân viên công ty</w:t>
+      </w:r>
+      <w:r>
+        <w:rPr>
+          <w:rFonts w:ascii="Times New Roman" w:hAnsi="Times New Roman"/>
+          <w:bCs/>
+          <w:noProof/>
+          <w:sz w:val="25"/>
+          <w:szCs w:val="25"/>
+        </w:rPr>
+        <w:t>, để giải quyết mọi thắc mắc của khách hàng.</w:t>
       </w:r>
     </w:p>
     <w:p>
@@ -1172,6 +1172,11 @@
     </w:p>
     <w:p>
       <w:pPr>
+        <w:pStyle w:val="ListParagraph"/>
+        <w:numPr>
+          <w:ilvl w:val="0"/>
+          <w:numId w:val="4"/>
+        </w:numPr>
         <w:tabs>
           <w:tab w:val="left" w:pos="360"/>
           <w:tab w:val="left" w:pos="1080"/>
@@ -1179,6 +1184,83 @@
         <w:spacing w:before="360" w:after="0" w:line="312" w:lineRule="auto"/>
         <w:rPr>
           <w:rFonts w:ascii="Times New Roman" w:hAnsi="Times New Roman"/>
+          <w:bCs/>
+          <w:noProof/>
+          <w:sz w:val="25"/>
+          <w:szCs w:val="25"/>
+        </w:rPr>
+      </w:pPr>
+      <w:r>
+        <w:rPr>
+          <w:rFonts w:ascii="Times New Roman" w:hAnsi="Times New Roman"/>
+          <w:bCs/>
+          <w:noProof/>
+          <w:sz w:val="25"/>
+          <w:szCs w:val="25"/>
+        </w:rPr>
+        <w:lastRenderedPageBreak/>
+        <w:t>Đảm bảo an toàn và bảo mật</w:t>
+      </w:r>
+      <w:r>
+        <w:rPr>
+          <w:rFonts w:ascii="Times New Roman" w:hAnsi="Times New Roman"/>
+          <w:bCs/>
+          <w:noProof/>
+          <w:sz w:val="25"/>
+          <w:szCs w:val="25"/>
+        </w:rPr>
+        <w:t xml:space="preserve">, mã hoá </w:t>
+      </w:r>
+      <w:r>
+        <w:rPr>
+          <w:rFonts w:ascii="Times New Roman" w:hAnsi="Times New Roman"/>
+          <w:bCs/>
+          <w:noProof/>
+          <w:sz w:val="25"/>
+          <w:szCs w:val="25"/>
+        </w:rPr>
+        <w:t>thông tin khách hàng và giao dịch tài chính</w:t>
+      </w:r>
+      <w:r>
+        <w:rPr>
+          <w:rFonts w:ascii="Times New Roman" w:hAnsi="Times New Roman"/>
+          <w:bCs/>
+          <w:noProof/>
+          <w:sz w:val="25"/>
+          <w:szCs w:val="25"/>
+        </w:rPr>
+        <w:t>, t</w:t>
+      </w:r>
+      <w:r>
+        <w:rPr>
+          <w:rFonts w:ascii="Times New Roman" w:hAnsi="Times New Roman"/>
+          <w:bCs/>
+          <w:noProof/>
+          <w:sz w:val="25"/>
+          <w:szCs w:val="25"/>
+        </w:rPr>
+        <w:t>uân thủ các quy định về bảo vệ dữ liệu cá nhân</w:t>
+      </w:r>
+      <w:r>
+        <w:rPr>
+          <w:rFonts w:ascii="Times New Roman" w:hAnsi="Times New Roman"/>
+          <w:bCs/>
+          <w:noProof/>
+          <w:sz w:val="25"/>
+          <w:szCs w:val="25"/>
+        </w:rPr>
+        <w:t>.</w:t>
+      </w:r>
+    </w:p>
+    <w:p>
+      <w:pPr>
+        <w:tabs>
+          <w:tab w:val="left" w:pos="360"/>
+          <w:tab w:val="left" w:pos="1080"/>
+        </w:tabs>
+        <w:spacing w:before="360" w:after="0" w:line="312" w:lineRule="auto"/>
+        <w:rPr>
+          <w:rFonts w:ascii="Times New Roman" w:hAnsi="Times New Roman"/>
           <w:b/>
           <w:noProof/>
           <w:sz w:val="25"/>
@@ -1193,7 +1275,6 @@
           <w:sz w:val="25"/>
           <w:szCs w:val="25"/>
         </w:rPr>
-        <w:lastRenderedPageBreak/>
         <w:t>6</w:t>
       </w:r>
       <w:r>
@@ -1316,17 +1397,7 @@
           <w:sz w:val="25"/>
           <w:szCs w:val="25"/>
         </w:rPr>
-        <w:t>Tìm kiếm, lọc</w:t>
-      </w:r>
-      <w:r>
-        <w:rPr>
-          <w:rFonts w:ascii="Times New Roman" w:hAnsi="Times New Roman"/>
-          <w:bCs/>
-          <w:noProof/>
-          <w:sz w:val="25"/>
-          <w:szCs w:val="25"/>
-        </w:rPr>
-        <w:t xml:space="preserve"> </w:t>
+        <w:t xml:space="preserve">Tìm kiếm, lọc </w:t>
       </w:r>
       <w:r>
         <w:rPr>
@@ -1494,7 +1565,7 @@
           <w:sz w:val="25"/>
           <w:szCs w:val="25"/>
         </w:rPr>
-        <w:t>Sử dụng được chatbotAI</w:t>
+        <w:t>Chat với nhân viên</w:t>
       </w:r>
     </w:p>
     <w:p>
@@ -1703,7 +1774,7 @@
         <w:pStyle w:val="ListParagraph"/>
         <w:numPr>
           <w:ilvl w:val="0"/>
-          <w:numId w:val="8"/>
+          <w:numId w:val="6"/>
         </w:numPr>
         <w:tabs>
           <w:tab w:val="left" w:pos="360"/>
@@ -1726,7 +1797,7 @@
           <w:sz w:val="25"/>
           <w:szCs w:val="25"/>
         </w:rPr>
-        <w:t>Sử dụng được chatbotAI</w:t>
+        <w:t>Chat với nhân viên</w:t>
       </w:r>
     </w:p>
     <w:p>
@@ -1983,17 +2054,7 @@
           <w:sz w:val="25"/>
           <w:szCs w:val="25"/>
         </w:rPr>
-        <w:t>đối tượng của tour du lịch, nơi khởi hành, nơi đến, địa điểm lưu trú, địa điểm ăn uống</w:t>
-      </w:r>
-      <w:r>
-        <w:rPr>
-          <w:rFonts w:ascii="Times New Roman" w:hAnsi="Times New Roman"/>
-          <w:bCs/>
-          <w:noProof/>
-          <w:sz w:val="25"/>
-          <w:szCs w:val="25"/>
-        </w:rPr>
-        <w:t>)</w:t>
+        <w:t>đối tượng của tour du lịch, nơi khởi hành, nơi đến, địa điểm lưu trú, địa điểm ăn uống)</w:t>
       </w:r>
     </w:p>
     <w:p>
@@ -2003,16 +2064,9 @@
           <w:ilvl w:val="0"/>
           <w:numId w:val="10"/>
         </w:numPr>
-        <w:tabs>
-          <w:tab w:val="left" w:pos="360"/>
-          <w:tab w:val="left" w:pos="1080"/>
-        </w:tabs>
-        <w:spacing w:before="360" w:after="0" w:line="312" w:lineRule="auto"/>
-        <w:rPr>
-          <w:rFonts w:ascii="Times New Roman" w:hAnsi="Times New Roman"/>
-          <w:b/>
-          <w:i/>
-          <w:iCs/>
+        <w:rPr>
+          <w:rFonts w:ascii="Times New Roman" w:hAnsi="Times New Roman"/>
+          <w:bCs/>
           <w:noProof/>
           <w:sz w:val="25"/>
           <w:szCs w:val="25"/>
@@ -2027,6 +2081,56 @@
           <w:szCs w:val="25"/>
         </w:rPr>
         <w:t>Xử lý đơn đặc tour</w:t>
+      </w:r>
+      <w:r>
+        <w:rPr>
+          <w:rFonts w:ascii="Times New Roman" w:hAnsi="Times New Roman"/>
+          <w:bCs/>
+          <w:noProof/>
+          <w:sz w:val="25"/>
+          <w:szCs w:val="25"/>
+        </w:rPr>
+        <w:t xml:space="preserve"> (duyệt tour</w:t>
+      </w:r>
+      <w:r>
+        <w:rPr>
+          <w:rFonts w:ascii="Times New Roman" w:hAnsi="Times New Roman"/>
+          <w:bCs/>
+          <w:noProof/>
+          <w:sz w:val="25"/>
+          <w:szCs w:val="25"/>
+        </w:rPr>
+        <w:t xml:space="preserve">, </w:t>
+      </w:r>
+      <w:r>
+        <w:rPr>
+          <w:rFonts w:ascii="Times New Roman" w:hAnsi="Times New Roman"/>
+          <w:bCs/>
+          <w:noProof/>
+          <w:sz w:val="25"/>
+          <w:szCs w:val="25"/>
+        </w:rPr>
+        <w:t>t</w:t>
+      </w:r>
+      <w:r>
+        <w:rPr>
+          <w:rFonts w:ascii="Times New Roman" w:hAnsi="Times New Roman"/>
+          <w:bCs/>
+          <w:noProof/>
+          <w:sz w:val="25"/>
+          <w:szCs w:val="25"/>
+        </w:rPr>
+        <w:t>hông báo cho người dùng kết quả xử lý đơn đặt tour</w:t>
+      </w:r>
+      <w:r>
+        <w:rPr>
+          <w:rFonts w:ascii="Times New Roman" w:hAnsi="Times New Roman"/>
+          <w:bCs/>
+          <w:noProof/>
+          <w:sz w:val="25"/>
+          <w:szCs w:val="25"/>
+        </w:rPr>
+        <w:t>)</w:t>
       </w:r>
     </w:p>
     <w:p>
@@ -2344,7 +2448,31 @@
           <w:sz w:val="25"/>
           <w:szCs w:val="25"/>
         </w:rPr>
-        <w:t>Ảnh thiết kế MINH HOẠ cho chứ năng thống kê theo doanh thu</w:t>
+        <w:t>Ảnh thiết kế MINH HOẠ cho chứ</w:t>
+      </w:r>
+      <w:r>
+        <w:rPr>
+          <w:rFonts w:ascii="Times New Roman" w:hAnsi="Times New Roman"/>
+          <w:b/>
+          <w:i/>
+          <w:iCs/>
+          <w:noProof/>
+          <w:sz w:val="25"/>
+          <w:szCs w:val="25"/>
+        </w:rPr>
+        <w:t>c</w:t>
+      </w:r>
+      <w:r>
+        <w:rPr>
+          <w:rFonts w:ascii="Times New Roman" w:hAnsi="Times New Roman"/>
+          <w:b/>
+          <w:i/>
+          <w:iCs/>
+          <w:noProof/>
+          <w:sz w:val="25"/>
+          <w:szCs w:val="25"/>
+        </w:rPr>
+        <w:t xml:space="preserve"> năng thống kê theo doanh thu</w:t>
       </w:r>
     </w:p>
     <w:p>
@@ -2824,72 +2952,55 @@
         <w:rPr>
           <w:rFonts w:ascii="Times New Roman" w:hAnsi="Times New Roman"/>
           <w:bCs/>
-          <w:i/>
-          <w:iCs/>
-          <w:noProof/>
-          <w:sz w:val="25"/>
-          <w:szCs w:val="25"/>
-        </w:rPr>
-      </w:pPr>
-      <w:r>
-        <w:rPr>
-          <w:rFonts w:ascii="Times New Roman" w:hAnsi="Times New Roman"/>
-          <w:bCs/>
-          <w:i/>
-          <w:iCs/>
-          <w:noProof/>
-          <w:sz w:val="25"/>
-          <w:szCs w:val="25"/>
-        </w:rPr>
-        <w:t>[1]</w:t>
-      </w:r>
-      <w:r>
-        <w:rPr>
-          <w:rFonts w:ascii="Times New Roman" w:hAnsi="Times New Roman"/>
-          <w:bCs/>
-          <w:i/>
-          <w:iCs/>
-          <w:noProof/>
-          <w:sz w:val="25"/>
-          <w:szCs w:val="25"/>
-        </w:rPr>
-        <w:t xml:space="preserve"> Phân tích thiết kế hệ thống quản lý tour du lịch 1- </w:t>
-      </w:r>
-      <w:r>
-        <w:rPr>
-          <w:rFonts w:ascii="Times New Roman" w:hAnsi="Times New Roman"/>
-          <w:bCs/>
-          <w:i/>
-          <w:iCs/>
-          <w:noProof/>
-          <w:sz w:val="25"/>
-          <w:szCs w:val="25"/>
-        </w:rPr>
-        <w:t xml:space="preserve">Trường Đại học Công nghệ Thông tin và Truyền thông Việt </w:t>
-      </w:r>
-      <w:r>
-        <w:rPr>
-          <w:rFonts w:ascii="Times New Roman" w:hAnsi="Times New Roman"/>
-          <w:bCs/>
-          <w:i/>
-          <w:iCs/>
-          <w:noProof/>
-          <w:sz w:val="25"/>
-          <w:szCs w:val="25"/>
-        </w:rPr>
-        <w:t>–</w:t>
-      </w:r>
-      <w:r>
-        <w:rPr>
-          <w:rFonts w:ascii="Times New Roman" w:hAnsi="Times New Roman"/>
-          <w:bCs/>
-          <w:i/>
-          <w:iCs/>
-          <w:noProof/>
-          <w:sz w:val="25"/>
-          <w:szCs w:val="25"/>
-        </w:rPr>
-        <w:t xml:space="preserve"> Hàn</w:t>
+          <w:noProof/>
+          <w:color w:val="000000" w:themeColor="text1"/>
+          <w:sz w:val="25"/>
+          <w:szCs w:val="25"/>
+        </w:rPr>
+      </w:pPr>
+      <w:r>
+        <w:rPr>
+          <w:rFonts w:ascii="Times New Roman" w:hAnsi="Times New Roman"/>
+          <w:bCs/>
+          <w:noProof/>
+          <w:color w:val="000000" w:themeColor="text1"/>
+          <w:sz w:val="25"/>
+          <w:szCs w:val="25"/>
+        </w:rPr>
+        <w:t>[</w:t>
+      </w:r>
+      <w:r>
+        <w:rPr>
+          <w:rFonts w:ascii="Times New Roman" w:hAnsi="Times New Roman"/>
+          <w:bCs/>
+          <w:noProof/>
+          <w:color w:val="000000" w:themeColor="text1"/>
+          <w:sz w:val="25"/>
+          <w:szCs w:val="25"/>
+        </w:rPr>
+        <w:t>1</w:t>
+      </w:r>
+      <w:r>
+        <w:rPr>
+          <w:rFonts w:ascii="Times New Roman" w:hAnsi="Times New Roman"/>
+          <w:bCs/>
+          <w:noProof/>
+          <w:color w:val="000000" w:themeColor="text1"/>
+          <w:sz w:val="25"/>
+          <w:szCs w:val="25"/>
+        </w:rPr>
+        <w:t xml:space="preserve">] </w:t>
+      </w:r>
+      <w:r>
+        <w:rPr>
+          <w:rFonts w:ascii="Times New Roman" w:hAnsi="Times New Roman"/>
+          <w:bCs/>
+          <w:noProof/>
+          <w:color w:val="000000" w:themeColor="text1"/>
+          <w:sz w:val="25"/>
+          <w:szCs w:val="25"/>
+        </w:rPr>
+        <w:t>Tài liệu phân tích thiết kế hệ thống website quản lý tour du lịch – Đại học Thủ Dầu Một</w:t>
       </w:r>
     </w:p>
     <w:p>
@@ -2903,111 +3014,24 @@
         <w:rPr>
           <w:rFonts w:ascii="Times New Roman" w:hAnsi="Times New Roman"/>
           <w:bCs/>
-          <w:i/>
-          <w:iCs/>
-          <w:noProof/>
-          <w:color w:val="0070C0"/>
+          <w:noProof/>
+          <w:color w:val="4472C4" w:themeColor="accent1"/>
           <w:sz w:val="25"/>
           <w:szCs w:val="25"/>
           <w:u w:val="single"/>
         </w:rPr>
       </w:pPr>
-      <w:hyperlink r:id="rId7" w:history="1">
-        <w:r>
-          <w:rPr>
-            <w:rStyle w:val="Hyperlink"/>
-            <w:rFonts w:ascii="Times New Roman" w:hAnsi="Times New Roman"/>
-            <w:bCs/>
-            <w:i/>
-            <w:iCs/>
-            <w:noProof/>
-            <w:sz w:val="25"/>
-            <w:szCs w:val="25"/>
-          </w:rPr>
-          <w:t>https://www.studocu.com/vn/document/truong-dai-hoc-cong-nghe-thong-tin-va-truyen-thong-viet-han/luat-kinh-doanh/phan-tich-thiet-ke-he-thong-ql-tour-du-lich-1/39143712</w:t>
-        </w:r>
-      </w:hyperlink>
-    </w:p>
-    <w:p>
-      <w:pPr>
-        <w:tabs>
-          <w:tab w:val="left" w:pos="360"/>
-          <w:tab w:val="left" w:pos="1080"/>
-        </w:tabs>
-        <w:spacing w:before="120" w:after="0" w:line="312" w:lineRule="auto"/>
-        <w:ind w:left="360"/>
-        <w:rPr>
-          <w:rFonts w:ascii="Times New Roman" w:hAnsi="Times New Roman"/>
-          <w:bCs/>
-          <w:i/>
-          <w:iCs/>
-          <w:noProof/>
-          <w:color w:val="000000" w:themeColor="text1"/>
-          <w:sz w:val="25"/>
-          <w:szCs w:val="25"/>
-        </w:rPr>
-      </w:pPr>
-      <w:r>
-        <w:rPr>
-          <w:rFonts w:ascii="Times New Roman" w:hAnsi="Times New Roman"/>
-          <w:bCs/>
-          <w:i/>
-          <w:iCs/>
-          <w:noProof/>
-          <w:color w:val="000000" w:themeColor="text1"/>
-          <w:sz w:val="25"/>
-          <w:szCs w:val="25"/>
-        </w:rPr>
-        <w:lastRenderedPageBreak/>
-        <w:t xml:space="preserve">[2] </w:t>
-      </w:r>
-      <w:r>
-        <w:rPr>
-          <w:rFonts w:ascii="Times New Roman" w:hAnsi="Times New Roman"/>
-          <w:bCs/>
-          <w:i/>
-          <w:iCs/>
-          <w:noProof/>
-          <w:color w:val="000000" w:themeColor="text1"/>
-          <w:sz w:val="25"/>
-          <w:szCs w:val="25"/>
-        </w:rPr>
-        <w:t>Quản lý tour du lịch – Trường Đại học Điện Lực</w:t>
-      </w:r>
-    </w:p>
-    <w:p>
-      <w:pPr>
-        <w:tabs>
-          <w:tab w:val="left" w:pos="360"/>
-          <w:tab w:val="left" w:pos="1080"/>
-        </w:tabs>
-        <w:spacing w:before="120" w:after="0" w:line="312" w:lineRule="auto"/>
-        <w:ind w:left="360"/>
-        <w:rPr>
-          <w:rFonts w:ascii="Times New Roman" w:hAnsi="Times New Roman"/>
-          <w:bCs/>
-          <w:i/>
-          <w:iCs/>
+      <w:r>
+        <w:rPr>
+          <w:rFonts w:ascii="Times New Roman" w:hAnsi="Times New Roman"/>
+          <w:bCs/>
           <w:noProof/>
           <w:color w:val="4472C4" w:themeColor="accent1"/>
           <w:sz w:val="25"/>
           <w:szCs w:val="25"/>
           <w:u w:val="single"/>
         </w:rPr>
-      </w:pPr>
-      <w:r>
-        <w:rPr>
-          <w:rFonts w:ascii="Times New Roman" w:hAnsi="Times New Roman"/>
-          <w:bCs/>
-          <w:i/>
-          <w:iCs/>
-          <w:noProof/>
-          <w:color w:val="4472C4" w:themeColor="accent1"/>
-          <w:sz w:val="25"/>
-          <w:szCs w:val="25"/>
-          <w:u w:val="single"/>
-        </w:rPr>
-        <w:t>https://www.slideshare.net/trongthuy2/de-tai-quan-li-tour-du-lich-hay-9d</w:t>
+        <w:t>https://www.studocu.com/vn/document/truong-dai-hoc-thu-dau-mot/cong-nghe-thong-tin/xay-dung-he-thong-website-quan-ly-tour-du-lich/43106911</w:t>
       </w:r>
     </w:p>
     <w:sectPr>

</xml_diff>